<commit_message>
update Notizen: Rcpp & Package
</commit_message>
<xml_diff>
--- a/doc/Notizen.docx
+++ b/doc/Notizen.docx
@@ -264,7 +264,7 @@
                     <pic:cNvPicPr/>
                   </pic:nvPicPr>
                   <pic:blipFill>
-                    <a:blip r:embed="rId4">
+                    <a:blip r:embed="rId5">
                       <a:extLst>
                         <a:ext uri="{28A0092B-C50C-407E-A947-70E740481C1C}">
                           <a14:useLocalDpi xmlns:a14="http://schemas.microsoft.com/office/drawing/2010/main" val="0"/>
@@ -405,11 +405,6 @@
           <w:rFonts w:ascii="Consolas" w:hAnsi="Consolas"/>
         </w:rPr>
         <w:br/>
-      </w:r>
-      <w:r>
-        <w:rPr>
-          <w:rFonts w:ascii="Consolas" w:hAnsi="Consolas"/>
-        </w:rPr>
         <w:t>|</w:t>
       </w:r>
       <w:r>
@@ -481,10 +476,7 @@
         </w:rPr>
       </w:pPr>
       <w:r>
-        <w:t>Für den</w:t>
-      </w:r>
-      <w:r>
-        <w:t xml:space="preserve"> „Standard-Faltungskodierer“ sieht die previous Matrix folgendermaßen aus:</w:t>
+        <w:t>Für den „Standard-Faltungskodierer“ sieht die previous Matrix folgendermaßen aus:</w:t>
       </w:r>
       <w:r>
         <w:br/>
@@ -505,13 +497,7 @@
         <w:rPr>
           <w:rFonts w:ascii="Consolas" w:hAnsi="Consolas"/>
         </w:rPr>
-        <w:t>___</w:t>
-      </w:r>
-      <w:r>
-        <w:rPr>
-          <w:rFonts w:ascii="Consolas" w:hAnsi="Consolas"/>
-        </w:rPr>
-        <w:t>____</w:t>
+        <w:t>_______</w:t>
       </w:r>
       <w:r>
         <w:rPr>
@@ -543,19 +529,7 @@
         <w:rPr>
           <w:rFonts w:ascii="Consolas" w:hAnsi="Consolas"/>
         </w:rPr>
-        <w:t>__0__|_</w:t>
-      </w:r>
-      <w:r>
-        <w:rPr>
-          <w:rFonts w:ascii="Consolas" w:hAnsi="Consolas"/>
-        </w:rPr>
-        <w:t>-</w:t>
-      </w:r>
-      <w:r>
-        <w:rPr>
-          <w:rFonts w:ascii="Consolas" w:hAnsi="Consolas"/>
-        </w:rPr>
-        <w:t>1__|</w:t>
+        <w:t>__0__|_-1__|</w:t>
       </w:r>
       <w:r>
         <w:rPr>
@@ -581,31 +555,7 @@
           <w:rFonts w:ascii="Consolas" w:hAnsi="Consolas"/>
         </w:rPr>
         <w:br/>
-        <w:t>|__</w:t>
-      </w:r>
-      <w:r>
-        <w:rPr>
-          <w:rFonts w:ascii="Consolas" w:hAnsi="Consolas"/>
-        </w:rPr>
-        <w:t>2</w:t>
-      </w:r>
-      <w:r>
-        <w:rPr>
-          <w:rFonts w:ascii="Consolas" w:hAnsi="Consolas"/>
-        </w:rPr>
-        <w:t>__|_</w:t>
-      </w:r>
-      <w:r>
-        <w:rPr>
-          <w:rFonts w:ascii="Consolas" w:hAnsi="Consolas"/>
-        </w:rPr>
-        <w:t>-1</w:t>
-      </w:r>
-      <w:r>
-        <w:rPr>
-          <w:rFonts w:ascii="Consolas" w:hAnsi="Consolas"/>
-        </w:rPr>
-        <w:t>__|</w:t>
+        <w:t>|__2__|_-1__|</w:t>
       </w:r>
       <w:r>
         <w:rPr>
@@ -631,19 +581,7 @@
           <w:rFonts w:ascii="Consolas" w:hAnsi="Consolas"/>
         </w:rPr>
         <w:br/>
-        <w:t>|_</w:t>
-      </w:r>
-      <w:r>
-        <w:rPr>
-          <w:rFonts w:ascii="Consolas" w:hAnsi="Consolas"/>
-        </w:rPr>
-        <w:t>-</w:t>
-      </w:r>
-      <w:r>
-        <w:rPr>
-          <w:rFonts w:ascii="Consolas" w:hAnsi="Consolas"/>
-        </w:rPr>
-        <w:t>1__|__0__|</w:t>
+        <w:t>|_-1__|__0__|</w:t>
       </w:r>
       <w:r>
         <w:rPr>
@@ -669,31 +607,7 @@
           <w:rFonts w:ascii="Consolas" w:hAnsi="Consolas"/>
         </w:rPr>
         <w:br/>
-        <w:t>|_</w:t>
-      </w:r>
-      <w:r>
-        <w:rPr>
-          <w:rFonts w:ascii="Consolas" w:hAnsi="Consolas"/>
-        </w:rPr>
-        <w:t>-1</w:t>
-      </w:r>
-      <w:r>
-        <w:rPr>
-          <w:rFonts w:ascii="Consolas" w:hAnsi="Consolas"/>
-        </w:rPr>
-        <w:t>__|__</w:t>
-      </w:r>
-      <w:r>
-        <w:rPr>
-          <w:rFonts w:ascii="Consolas" w:hAnsi="Consolas"/>
-        </w:rPr>
-        <w:t>2</w:t>
-      </w:r>
-      <w:r>
-        <w:rPr>
-          <w:rFonts w:ascii="Consolas" w:hAnsi="Consolas"/>
-        </w:rPr>
-        <w:t>__|</w:t>
+        <w:t>|_-1__|__2__|</w:t>
       </w:r>
       <w:r>
         <w:rPr>
@@ -951,8 +865,1101 @@
         <w:br/>
         <w:t>niedrig … ungewisse Entscheidung, Fehlerwahrscheinlichkeit hoch, survivor bit wird abgewertet</w:t>
       </w:r>
+    </w:p>
+    <w:p>
+      <w:r>
+        <w:br w:type="page"/>
+      </w:r>
+    </w:p>
+    <w:p>
+      <w:r>
+        <w:lastRenderedPageBreak/>
+        <w:t>25</w:t>
+      </w:r>
+      <w:r>
+        <w:t>/03/2016</w:t>
+      </w:r>
+    </w:p>
+    <w:p>
+      <w:r>
+        <w:t>Rcpp und Package Erstellung</w:t>
+      </w:r>
+    </w:p>
+    <w:p>
+      <w:pPr>
+        <w:pStyle w:val="KeinLeerraum"/>
+        <w:rPr>
+          <w:sz w:val="20"/>
+        </w:rPr>
+      </w:pPr>
+      <w:r>
+        <w:t>Quelle: Advanced R</w:t>
+      </w:r>
+      <w:r>
+        <w:br/>
+      </w:r>
+      <w:r>
+        <w:rPr>
+          <w:sz w:val="20"/>
+        </w:rPr>
+        <w:t>@book{wickham2014advanced,</w:t>
+      </w:r>
+    </w:p>
+    <w:p>
+      <w:pPr>
+        <w:tabs>
+          <w:tab w:val="left" w:pos="916"/>
+          <w:tab w:val="left" w:pos="1832"/>
+          <w:tab w:val="left" w:pos="2748"/>
+          <w:tab w:val="left" w:pos="3664"/>
+          <w:tab w:val="left" w:pos="4580"/>
+          <w:tab w:val="left" w:pos="5496"/>
+          <w:tab w:val="left" w:pos="6412"/>
+          <w:tab w:val="left" w:pos="7328"/>
+          <w:tab w:val="left" w:pos="8244"/>
+          <w:tab w:val="left" w:pos="9160"/>
+          <w:tab w:val="left" w:pos="10076"/>
+          <w:tab w:val="left" w:pos="10992"/>
+          <w:tab w:val="left" w:pos="11908"/>
+          <w:tab w:val="left" w:pos="12824"/>
+          <w:tab w:val="left" w:pos="13740"/>
+          <w:tab w:val="left" w:pos="14656"/>
+        </w:tabs>
+        <w:spacing w:after="0" w:line="240" w:lineRule="auto"/>
+        <w:rPr>
+          <w:rFonts w:ascii="Courier New" w:eastAsia="Times New Roman" w:hAnsi="Courier New" w:cs="Courier New"/>
+          <w:sz w:val="18"/>
+          <w:szCs w:val="20"/>
+          <w:lang w:val="en-US"/>
+        </w:rPr>
+      </w:pPr>
+      <w:r>
+        <w:rPr>
+          <w:rFonts w:ascii="Courier New" w:eastAsia="Times New Roman" w:hAnsi="Courier New" w:cs="Courier New"/>
+          <w:sz w:val="18"/>
+          <w:szCs w:val="20"/>
+          <w:lang w:val="en-US"/>
+        </w:rPr>
+        <w:t xml:space="preserve">  title={Advanced R},</w:t>
+      </w:r>
+    </w:p>
+    <w:p>
+      <w:pPr>
+        <w:tabs>
+          <w:tab w:val="left" w:pos="916"/>
+          <w:tab w:val="left" w:pos="1832"/>
+          <w:tab w:val="left" w:pos="2748"/>
+          <w:tab w:val="left" w:pos="3664"/>
+          <w:tab w:val="left" w:pos="4580"/>
+          <w:tab w:val="left" w:pos="5496"/>
+          <w:tab w:val="left" w:pos="6412"/>
+          <w:tab w:val="left" w:pos="7328"/>
+          <w:tab w:val="left" w:pos="8244"/>
+          <w:tab w:val="left" w:pos="9160"/>
+          <w:tab w:val="left" w:pos="10076"/>
+          <w:tab w:val="left" w:pos="10992"/>
+          <w:tab w:val="left" w:pos="11908"/>
+          <w:tab w:val="left" w:pos="12824"/>
+          <w:tab w:val="left" w:pos="13740"/>
+          <w:tab w:val="left" w:pos="14656"/>
+        </w:tabs>
+        <w:spacing w:after="0" w:line="240" w:lineRule="auto"/>
+        <w:rPr>
+          <w:rFonts w:ascii="Courier New" w:eastAsia="Times New Roman" w:hAnsi="Courier New" w:cs="Courier New"/>
+          <w:sz w:val="18"/>
+          <w:szCs w:val="20"/>
+          <w:lang w:val="en-US"/>
+        </w:rPr>
+      </w:pPr>
+      <w:r>
+        <w:rPr>
+          <w:rFonts w:ascii="Courier New" w:eastAsia="Times New Roman" w:hAnsi="Courier New" w:cs="Courier New"/>
+          <w:sz w:val="18"/>
+          <w:szCs w:val="20"/>
+          <w:lang w:val="en-US"/>
+        </w:rPr>
+        <w:t xml:space="preserve">  author={Wickham, Hadley},</w:t>
+      </w:r>
+    </w:p>
+    <w:p>
+      <w:pPr>
+        <w:tabs>
+          <w:tab w:val="left" w:pos="916"/>
+          <w:tab w:val="left" w:pos="1832"/>
+          <w:tab w:val="left" w:pos="2748"/>
+          <w:tab w:val="left" w:pos="3664"/>
+          <w:tab w:val="left" w:pos="4580"/>
+          <w:tab w:val="left" w:pos="5496"/>
+          <w:tab w:val="left" w:pos="6412"/>
+          <w:tab w:val="left" w:pos="7328"/>
+          <w:tab w:val="left" w:pos="8244"/>
+          <w:tab w:val="left" w:pos="9160"/>
+          <w:tab w:val="left" w:pos="10076"/>
+          <w:tab w:val="left" w:pos="10992"/>
+          <w:tab w:val="left" w:pos="11908"/>
+          <w:tab w:val="left" w:pos="12824"/>
+          <w:tab w:val="left" w:pos="13740"/>
+          <w:tab w:val="left" w:pos="14656"/>
+        </w:tabs>
+        <w:spacing w:after="0" w:line="240" w:lineRule="auto"/>
+        <w:rPr>
+          <w:rFonts w:ascii="Courier New" w:eastAsia="Times New Roman" w:hAnsi="Courier New" w:cs="Courier New"/>
+          <w:sz w:val="18"/>
+          <w:szCs w:val="20"/>
+          <w:lang w:val="en-US"/>
+        </w:rPr>
+      </w:pPr>
+      <w:r>
+        <w:rPr>
+          <w:rFonts w:ascii="Courier New" w:eastAsia="Times New Roman" w:hAnsi="Courier New" w:cs="Courier New"/>
+          <w:sz w:val="18"/>
+          <w:szCs w:val="20"/>
+          <w:lang w:val="en-US"/>
+        </w:rPr>
+        <w:t xml:space="preserve">  year={2014},</w:t>
+      </w:r>
+    </w:p>
+    <w:p>
+      <w:pPr>
+        <w:tabs>
+          <w:tab w:val="left" w:pos="916"/>
+          <w:tab w:val="left" w:pos="1832"/>
+          <w:tab w:val="left" w:pos="2748"/>
+          <w:tab w:val="left" w:pos="3664"/>
+          <w:tab w:val="left" w:pos="4580"/>
+          <w:tab w:val="left" w:pos="5496"/>
+          <w:tab w:val="left" w:pos="6412"/>
+          <w:tab w:val="left" w:pos="7328"/>
+          <w:tab w:val="left" w:pos="8244"/>
+          <w:tab w:val="left" w:pos="9160"/>
+          <w:tab w:val="left" w:pos="10076"/>
+          <w:tab w:val="left" w:pos="10992"/>
+          <w:tab w:val="left" w:pos="11908"/>
+          <w:tab w:val="left" w:pos="12824"/>
+          <w:tab w:val="left" w:pos="13740"/>
+          <w:tab w:val="left" w:pos="14656"/>
+        </w:tabs>
+        <w:spacing w:after="0" w:line="240" w:lineRule="auto"/>
+        <w:rPr>
+          <w:rFonts w:ascii="Courier New" w:eastAsia="Times New Roman" w:hAnsi="Courier New" w:cs="Courier New"/>
+          <w:sz w:val="18"/>
+          <w:szCs w:val="20"/>
+          <w:lang w:val="en-US"/>
+        </w:rPr>
+      </w:pPr>
+      <w:r>
+        <w:rPr>
+          <w:rFonts w:ascii="Courier New" w:eastAsia="Times New Roman" w:hAnsi="Courier New" w:cs="Courier New"/>
+          <w:sz w:val="18"/>
+          <w:szCs w:val="20"/>
+          <w:lang w:val="en-US"/>
+        </w:rPr>
+        <w:t xml:space="preserve">  publisher={CRC Press}</w:t>
+      </w:r>
+    </w:p>
+    <w:p>
+      <w:pPr>
+        <w:tabs>
+          <w:tab w:val="left" w:pos="916"/>
+          <w:tab w:val="left" w:pos="1832"/>
+          <w:tab w:val="left" w:pos="2748"/>
+          <w:tab w:val="left" w:pos="3664"/>
+          <w:tab w:val="left" w:pos="4580"/>
+          <w:tab w:val="left" w:pos="5496"/>
+          <w:tab w:val="left" w:pos="6412"/>
+          <w:tab w:val="left" w:pos="7328"/>
+          <w:tab w:val="left" w:pos="8244"/>
+          <w:tab w:val="left" w:pos="9160"/>
+          <w:tab w:val="left" w:pos="10076"/>
+          <w:tab w:val="left" w:pos="10992"/>
+          <w:tab w:val="left" w:pos="11908"/>
+          <w:tab w:val="left" w:pos="12824"/>
+          <w:tab w:val="left" w:pos="13740"/>
+          <w:tab w:val="left" w:pos="14656"/>
+        </w:tabs>
+        <w:spacing w:after="0" w:line="240" w:lineRule="auto"/>
+        <w:rPr>
+          <w:rFonts w:ascii="Courier New" w:eastAsia="Times New Roman" w:hAnsi="Courier New" w:cs="Courier New"/>
+          <w:sz w:val="18"/>
+          <w:szCs w:val="20"/>
+          <w:lang w:val="en-US"/>
+        </w:rPr>
+      </w:pPr>
+      <w:r>
+        <w:rPr>
+          <w:rFonts w:ascii="Courier New" w:eastAsia="Times New Roman" w:hAnsi="Courier New" w:cs="Courier New"/>
+          <w:sz w:val="18"/>
+          <w:szCs w:val="20"/>
+          <w:lang w:val="en-US"/>
+        </w:rPr>
+        <w:t>}</w:t>
+      </w:r>
+    </w:p>
+    <w:p>
+      <w:pPr>
+        <w:rPr>
+          <w:lang w:val="en-US"/>
+        </w:rPr>
+      </w:pPr>
+      <w:hyperlink r:id="rId6" w:history="1">
+        <w:r>
+          <w:rPr>
+            <w:rStyle w:val="Hyperlink"/>
+            <w:lang w:val="en-US"/>
+          </w:rPr>
+          <w:t>http://adv-r.had.co.nz/Rcpp.html</w:t>
+        </w:r>
+      </w:hyperlink>
+    </w:p>
+    <w:p>
+      <w:r>
+        <w:t>(Codebeispiele sind auf der Website aufgeführt!!!)</w:t>
+      </w:r>
+    </w:p>
+    <w:p>
+      <w:r>
+        <w:t>C++ code wird in cpp Fi</w:t>
+      </w:r>
+      <w:r>
+        <w:t>les geschrieben</w:t>
+      </w:r>
+      <w:r>
+        <w:br/>
+        <w:t>MÜSSEN mit folgenden Zeilen starten</w:t>
+      </w:r>
+    </w:p>
+    <w:p>
+      <w:pPr>
+        <w:rPr>
+          <w:rFonts w:ascii="Consolas" w:hAnsi="Consolas"/>
+          <w:lang w:val="en-US"/>
+        </w:rPr>
+      </w:pPr>
+      <w:r>
+        <w:rPr>
+          <w:rFonts w:ascii="Consolas" w:hAnsi="Consolas"/>
+          <w:lang w:val="en-US"/>
+        </w:rPr>
+        <w:t>#include &lt;Rcpp.h&gt;</w:t>
+      </w:r>
+      <w:r>
+        <w:rPr>
+          <w:rFonts w:ascii="Consolas" w:hAnsi="Consolas"/>
+          <w:lang w:val="en-US"/>
+        </w:rPr>
+        <w:br/>
+        <w:t>using namespace Rcpp;</w:t>
+      </w:r>
+    </w:p>
+    <w:p>
+      <w:r>
+        <w:t xml:space="preserve">Funktionen die in R verfügbar sein sollen müssen </w:t>
+      </w:r>
+      <w:r>
+        <w:t>den Prefix</w:t>
+      </w:r>
+      <w:r>
+        <w:br/>
+      </w:r>
+      <w:r>
+        <w:rPr>
+          <w:rFonts w:ascii="Consolas" w:hAnsi="Consolas"/>
+        </w:rPr>
+        <w:t>// [[Rcpp::export]]</w:t>
+      </w:r>
+      <w:r>
+        <w:br/>
+        <w:t>haben.</w:t>
+      </w:r>
+    </w:p>
+    <w:p>
+      <w:r>
+        <w:t>Stellt nützliche Datentypen im C++ Code zur Verfügung:</w:t>
+      </w:r>
+    </w:p>
+    <w:tbl>
+      <w:tblPr>
+        <w:tblStyle w:val="Gitternetztabelle4Akzent1"/>
+        <w:tblW w:w="0" w:type="auto"/>
+        <w:tblLook w:val="04A0" w:firstRow="1" w:lastRow="0" w:firstColumn="1" w:lastColumn="0" w:noHBand="0" w:noVBand="1"/>
+      </w:tblPr>
+      <w:tblGrid>
+        <w:gridCol w:w="3096"/>
+        <w:gridCol w:w="3096"/>
+        <w:gridCol w:w="3096"/>
+      </w:tblGrid>
+      <w:tr>
+        <w:trPr>
+          <w:cnfStyle w:val="100000000000" w:firstRow="1" w:lastRow="0" w:firstColumn="0" w:lastColumn="0" w:oddVBand="0" w:evenVBand="0" w:oddHBand="0" w:evenHBand="0" w:firstRowFirstColumn="0" w:firstRowLastColumn="0" w:lastRowFirstColumn="0" w:lastRowLastColumn="0"/>
+        </w:trPr>
+        <w:tc>
+          <w:tcPr>
+            <w:cnfStyle w:val="001000000000" w:firstRow="0" w:lastRow="0" w:firstColumn="1" w:lastColumn="0" w:oddVBand="0" w:evenVBand="0" w:oddHBand="0" w:evenHBand="0" w:firstRowFirstColumn="0" w:firstRowLastColumn="0" w:lastRowFirstColumn="0" w:lastRowLastColumn="0"/>
+            <w:tcW w:w="3096" w:type="dxa"/>
+            <w:vAlign w:val="center"/>
+          </w:tcPr>
+          <w:p>
+            <w:pPr>
+              <w:jc w:val="center"/>
+              <w:rPr>
+                <w:b w:val="0"/>
+              </w:rPr>
+            </w:pPr>
+            <w:r>
+              <w:rPr>
+                <w:b w:val="0"/>
+              </w:rPr>
+              <w:t>Vektoren</w:t>
+            </w:r>
+          </w:p>
+        </w:tc>
+        <w:tc>
+          <w:tcPr>
+            <w:tcW w:w="3096" w:type="dxa"/>
+            <w:vAlign w:val="center"/>
+          </w:tcPr>
+          <w:p>
+            <w:pPr>
+              <w:jc w:val="center"/>
+              <w:cnfStyle w:val="100000000000" w:firstRow="1" w:lastRow="0" w:firstColumn="0" w:lastColumn="0" w:oddVBand="0" w:evenVBand="0" w:oddHBand="0" w:evenHBand="0" w:firstRowFirstColumn="0" w:firstRowLastColumn="0" w:lastRowFirstColumn="0" w:lastRowLastColumn="0"/>
+              <w:rPr>
+                <w:b w:val="0"/>
+              </w:rPr>
+            </w:pPr>
+            <w:r>
+              <w:rPr>
+                <w:b w:val="0"/>
+              </w:rPr>
+              <w:t>Primitive</w:t>
+            </w:r>
+          </w:p>
+        </w:tc>
+        <w:tc>
+          <w:tcPr>
+            <w:tcW w:w="3096" w:type="dxa"/>
+            <w:vAlign w:val="center"/>
+          </w:tcPr>
+          <w:p>
+            <w:pPr>
+              <w:jc w:val="center"/>
+              <w:cnfStyle w:val="100000000000" w:firstRow="1" w:lastRow="0" w:firstColumn="0" w:lastColumn="0" w:oddVBand="0" w:evenVBand="0" w:oddHBand="0" w:evenHBand="0" w:firstRowFirstColumn="0" w:firstRowLastColumn="0" w:lastRowFirstColumn="0" w:lastRowLastColumn="0"/>
+              <w:rPr>
+                <w:b w:val="0"/>
+              </w:rPr>
+            </w:pPr>
+            <w:r>
+              <w:rPr>
+                <w:b w:val="0"/>
+              </w:rPr>
+              <w:t>Matrix</w:t>
+            </w:r>
+          </w:p>
+        </w:tc>
+      </w:tr>
+      <w:tr>
+        <w:trPr>
+          <w:cnfStyle w:val="000000100000" w:firstRow="0" w:lastRow="0" w:firstColumn="0" w:lastColumn="0" w:oddVBand="0" w:evenVBand="0" w:oddHBand="1" w:evenHBand="0" w:firstRowFirstColumn="0" w:firstRowLastColumn="0" w:lastRowFirstColumn="0" w:lastRowLastColumn="0"/>
+        </w:trPr>
+        <w:tc>
+          <w:tcPr>
+            <w:cnfStyle w:val="001000000000" w:firstRow="0" w:lastRow="0" w:firstColumn="1" w:lastColumn="0" w:oddVBand="0" w:evenVBand="0" w:oddHBand="0" w:evenHBand="0" w:firstRowFirstColumn="0" w:firstRowLastColumn="0" w:lastRowFirstColumn="0" w:lastRowLastColumn="0"/>
+            <w:tcW w:w="3096" w:type="dxa"/>
+            <w:vAlign w:val="center"/>
+          </w:tcPr>
+          <w:p>
+            <w:pPr>
+              <w:jc w:val="center"/>
+              <w:rPr>
+                <w:b w:val="0"/>
+              </w:rPr>
+            </w:pPr>
+            <w:r>
+              <w:rPr>
+                <w:b w:val="0"/>
+              </w:rPr>
+              <w:t>NumericVector</w:t>
+            </w:r>
+          </w:p>
+        </w:tc>
+        <w:tc>
+          <w:tcPr>
+            <w:tcW w:w="3096" w:type="dxa"/>
+            <w:vAlign w:val="center"/>
+          </w:tcPr>
+          <w:p>
+            <w:pPr>
+              <w:jc w:val="center"/>
+              <w:cnfStyle w:val="000000100000" w:firstRow="0" w:lastRow="0" w:firstColumn="0" w:lastColumn="0" w:oddVBand="0" w:evenVBand="0" w:oddHBand="1" w:evenHBand="0" w:firstRowFirstColumn="0" w:firstRowLastColumn="0" w:lastRowFirstColumn="0" w:lastRowLastColumn="0"/>
+            </w:pPr>
+            <w:r>
+              <w:t>double</w:t>
+            </w:r>
+          </w:p>
+        </w:tc>
+        <w:tc>
+          <w:tcPr>
+            <w:tcW w:w="3096" w:type="dxa"/>
+            <w:vAlign w:val="center"/>
+          </w:tcPr>
+          <w:p>
+            <w:pPr>
+              <w:jc w:val="center"/>
+              <w:cnfStyle w:val="000000100000" w:firstRow="0" w:lastRow="0" w:firstColumn="0" w:lastColumn="0" w:oddVBand="0" w:evenVBand="0" w:oddHBand="1" w:evenHBand="0" w:firstRowFirstColumn="0" w:firstRowLastColumn="0" w:lastRowFirstColumn="0" w:lastRowLastColumn="0"/>
+            </w:pPr>
+            <w:r>
+              <w:t>NumericMatrix</w:t>
+            </w:r>
+          </w:p>
+        </w:tc>
+      </w:tr>
+      <w:tr>
+        <w:tc>
+          <w:tcPr>
+            <w:cnfStyle w:val="001000000000" w:firstRow="0" w:lastRow="0" w:firstColumn="1" w:lastColumn="0" w:oddVBand="0" w:evenVBand="0" w:oddHBand="0" w:evenHBand="0" w:firstRowFirstColumn="0" w:firstRowLastColumn="0" w:lastRowFirstColumn="0" w:lastRowLastColumn="0"/>
+            <w:tcW w:w="3096" w:type="dxa"/>
+            <w:vAlign w:val="center"/>
+          </w:tcPr>
+          <w:p>
+            <w:pPr>
+              <w:jc w:val="center"/>
+              <w:rPr>
+                <w:b w:val="0"/>
+              </w:rPr>
+            </w:pPr>
+            <w:r>
+              <w:rPr>
+                <w:b w:val="0"/>
+              </w:rPr>
+              <w:t>IntegerVector</w:t>
+            </w:r>
+          </w:p>
+        </w:tc>
+        <w:tc>
+          <w:tcPr>
+            <w:tcW w:w="3096" w:type="dxa"/>
+            <w:vAlign w:val="center"/>
+          </w:tcPr>
+          <w:p>
+            <w:pPr>
+              <w:jc w:val="center"/>
+              <w:cnfStyle w:val="000000000000" w:firstRow="0" w:lastRow="0" w:firstColumn="0" w:lastColumn="0" w:oddVBand="0" w:evenVBand="0" w:oddHBand="0" w:evenHBand="0" w:firstRowFirstColumn="0" w:firstRowLastColumn="0" w:lastRowFirstColumn="0" w:lastRowLastColumn="0"/>
+            </w:pPr>
+            <w:r>
+              <w:t>int</w:t>
+            </w:r>
+          </w:p>
+        </w:tc>
+        <w:tc>
+          <w:tcPr>
+            <w:tcW w:w="3096" w:type="dxa"/>
+            <w:vAlign w:val="center"/>
+          </w:tcPr>
+          <w:p>
+            <w:pPr>
+              <w:jc w:val="center"/>
+              <w:cnfStyle w:val="000000000000" w:firstRow="0" w:lastRow="0" w:firstColumn="0" w:lastColumn="0" w:oddVBand="0" w:evenVBand="0" w:oddHBand="0" w:evenHBand="0" w:firstRowFirstColumn="0" w:firstRowLastColumn="0" w:lastRowFirstColumn="0" w:lastRowLastColumn="0"/>
+            </w:pPr>
+            <w:r>
+              <w:t>IntegerMatrix</w:t>
+            </w:r>
+          </w:p>
+        </w:tc>
+      </w:tr>
+      <w:tr>
+        <w:trPr>
+          <w:cnfStyle w:val="000000100000" w:firstRow="0" w:lastRow="0" w:firstColumn="0" w:lastColumn="0" w:oddVBand="0" w:evenVBand="0" w:oddHBand="1" w:evenHBand="0" w:firstRowFirstColumn="0" w:firstRowLastColumn="0" w:lastRowFirstColumn="0" w:lastRowLastColumn="0"/>
+        </w:trPr>
+        <w:tc>
+          <w:tcPr>
+            <w:cnfStyle w:val="001000000000" w:firstRow="0" w:lastRow="0" w:firstColumn="1" w:lastColumn="0" w:oddVBand="0" w:evenVBand="0" w:oddHBand="0" w:evenHBand="0" w:firstRowFirstColumn="0" w:firstRowLastColumn="0" w:lastRowFirstColumn="0" w:lastRowLastColumn="0"/>
+            <w:tcW w:w="3096" w:type="dxa"/>
+            <w:vAlign w:val="center"/>
+          </w:tcPr>
+          <w:p>
+            <w:pPr>
+              <w:jc w:val="center"/>
+              <w:rPr>
+                <w:b w:val="0"/>
+              </w:rPr>
+            </w:pPr>
+            <w:r>
+              <w:rPr>
+                <w:b w:val="0"/>
+              </w:rPr>
+              <w:t>CharacterVector</w:t>
+            </w:r>
+          </w:p>
+        </w:tc>
+        <w:tc>
+          <w:tcPr>
+            <w:tcW w:w="3096" w:type="dxa"/>
+            <w:vAlign w:val="center"/>
+          </w:tcPr>
+          <w:p>
+            <w:pPr>
+              <w:jc w:val="center"/>
+              <w:cnfStyle w:val="000000100000" w:firstRow="0" w:lastRow="0" w:firstColumn="0" w:lastColumn="0" w:oddVBand="0" w:evenVBand="0" w:oddHBand="1" w:evenHBand="0" w:firstRowFirstColumn="0" w:firstRowLastColumn="0" w:lastRowFirstColumn="0" w:lastRowLastColumn="0"/>
+            </w:pPr>
+            <w:r>
+              <w:t>String</w:t>
+            </w:r>
+          </w:p>
+        </w:tc>
+        <w:tc>
+          <w:tcPr>
+            <w:tcW w:w="3096" w:type="dxa"/>
+            <w:vAlign w:val="center"/>
+          </w:tcPr>
+          <w:p>
+            <w:pPr>
+              <w:jc w:val="center"/>
+              <w:cnfStyle w:val="000000100000" w:firstRow="0" w:lastRow="0" w:firstColumn="0" w:lastColumn="0" w:oddVBand="0" w:evenVBand="0" w:oddHBand="1" w:evenHBand="0" w:firstRowFirstColumn="0" w:firstRowLastColumn="0" w:lastRowFirstColumn="0" w:lastRowLastColumn="0"/>
+            </w:pPr>
+            <w:r>
+              <w:t>CharacterMatrix</w:t>
+            </w:r>
+          </w:p>
+        </w:tc>
+      </w:tr>
+      <w:tr>
+        <w:tc>
+          <w:tcPr>
+            <w:cnfStyle w:val="001000000000" w:firstRow="0" w:lastRow="0" w:firstColumn="1" w:lastColumn="0" w:oddVBand="0" w:evenVBand="0" w:oddHBand="0" w:evenHBand="0" w:firstRowFirstColumn="0" w:firstRowLastColumn="0" w:lastRowFirstColumn="0" w:lastRowLastColumn="0"/>
+            <w:tcW w:w="3096" w:type="dxa"/>
+            <w:vAlign w:val="center"/>
+          </w:tcPr>
+          <w:p>
+            <w:pPr>
+              <w:jc w:val="center"/>
+              <w:rPr>
+                <w:b w:val="0"/>
+              </w:rPr>
+            </w:pPr>
+            <w:r>
+              <w:rPr>
+                <w:b w:val="0"/>
+              </w:rPr>
+              <w:t>LogicalVector</w:t>
+            </w:r>
+          </w:p>
+        </w:tc>
+        <w:tc>
+          <w:tcPr>
+            <w:tcW w:w="3096" w:type="dxa"/>
+            <w:vAlign w:val="center"/>
+          </w:tcPr>
+          <w:p>
+            <w:pPr>
+              <w:jc w:val="center"/>
+              <w:cnfStyle w:val="000000000000" w:firstRow="0" w:lastRow="0" w:firstColumn="0" w:lastColumn="0" w:oddVBand="0" w:evenVBand="0" w:oddHBand="0" w:evenHBand="0" w:firstRowFirstColumn="0" w:firstRowLastColumn="0" w:lastRowFirstColumn="0" w:lastRowLastColumn="0"/>
+            </w:pPr>
+            <w:r>
+              <w:t>bool</w:t>
+            </w:r>
+          </w:p>
+        </w:tc>
+        <w:tc>
+          <w:tcPr>
+            <w:tcW w:w="3096" w:type="dxa"/>
+            <w:vAlign w:val="center"/>
+          </w:tcPr>
+          <w:p>
+            <w:pPr>
+              <w:jc w:val="center"/>
+              <w:cnfStyle w:val="000000000000" w:firstRow="0" w:lastRow="0" w:firstColumn="0" w:lastColumn="0" w:oddVBand="0" w:evenVBand="0" w:oddHBand="0" w:evenHBand="0" w:firstRowFirstColumn="0" w:firstRowLastColumn="0" w:lastRowFirstColumn="0" w:lastRowLastColumn="0"/>
+            </w:pPr>
+            <w:r>
+              <w:t>LogicalMatrix</w:t>
+            </w:r>
+          </w:p>
+        </w:tc>
+      </w:tr>
+    </w:tbl>
+    <w:p/>
+    <w:p>
+      <w:r>
+        <w:t>R Code kann im cpp File mit speziellem Syntax hinzugefügt werden:</w:t>
+      </w:r>
+      <w:r>
+        <w:br/>
+      </w:r>
+      <w:r>
+        <w:rPr>
+          <w:rFonts w:ascii="Consolas" w:hAnsi="Consolas"/>
+        </w:rPr>
+        <w:t>/*** R</w:t>
+      </w:r>
+      <w:r>
+        <w:rPr>
+          <w:rFonts w:ascii="Consolas" w:hAnsi="Consolas"/>
+        </w:rPr>
+        <w:br/>
+        <w:t># this is R code</w:t>
+      </w:r>
+      <w:r>
+        <w:rPr>
+          <w:rFonts w:ascii="Consolas" w:hAnsi="Consolas"/>
+        </w:rPr>
+        <w:br/>
+        <w:t>*/</w:t>
+      </w:r>
+    </w:p>
+    <w:p/>
+    <w:p>
+      <w:r>
+        <w:t>Sugar:</w:t>
+      </w:r>
+    </w:p>
+    <w:p>
+      <w:r>
+        <w:t>Es können auch Funktionen übergeben werden, die auf bspw. weiteren Argumenten angewendet werden! (Datentyp: Function)</w:t>
+      </w:r>
+    </w:p>
+    <w:p>
+      <w:r>
+        <w:t>Viele Operatoren sind auch, wie in R, auf einen ganzen Vektor anwendbar. Z.B. sqrt() angewendet auf einen NumericVector ergibt wiederum einen Vektor mit den Quadratwurzeln der ursprünglichen Elemente.</w:t>
+      </w:r>
+      <w:r>
+        <w:br/>
+        <w:t xml:space="preserve">Ausgewählte Operatoren: </w:t>
+      </w:r>
+      <w:r>
+        <w:rPr>
+          <w:rStyle w:val="HTMLCode"/>
+          <w:rFonts w:eastAsiaTheme="minorHAnsi"/>
+        </w:rPr>
+        <w:t>+</w:t>
+      </w:r>
+      <w:r>
+        <w:t xml:space="preserve"> </w:t>
+      </w:r>
+      <w:r>
+        <w:rPr>
+          <w:rStyle w:val="HTMLCode"/>
+          <w:rFonts w:eastAsiaTheme="minorHAnsi"/>
+        </w:rPr>
+        <w:t>*</w:t>
+      </w:r>
+      <w:r>
+        <w:t xml:space="preserve">, </w:t>
+      </w:r>
+      <w:r>
+        <w:rPr>
+          <w:rStyle w:val="HTMLCode"/>
+          <w:rFonts w:eastAsiaTheme="minorHAnsi"/>
+        </w:rPr>
+        <w:t>-</w:t>
+      </w:r>
+      <w:r>
+        <w:t xml:space="preserve">, </w:t>
+      </w:r>
+      <w:r>
+        <w:rPr>
+          <w:rStyle w:val="HTMLCode"/>
+          <w:rFonts w:eastAsiaTheme="minorHAnsi"/>
+        </w:rPr>
+        <w:t>/</w:t>
+      </w:r>
+      <w:r>
+        <w:t xml:space="preserve">, </w:t>
+      </w:r>
+      <w:r>
+        <w:rPr>
+          <w:rStyle w:val="HTMLCode"/>
+          <w:rFonts w:eastAsiaTheme="minorHAnsi"/>
+        </w:rPr>
+        <w:t>pow</w:t>
+      </w:r>
+      <w:r>
+        <w:t xml:space="preserve">, </w:t>
+      </w:r>
+      <w:r>
+        <w:rPr>
+          <w:rStyle w:val="HTMLCode"/>
+          <w:rFonts w:eastAsiaTheme="minorHAnsi"/>
+        </w:rPr>
+        <w:t>&lt;</w:t>
+      </w:r>
+      <w:r>
+        <w:t xml:space="preserve">, </w:t>
+      </w:r>
+      <w:r>
+        <w:rPr>
+          <w:rStyle w:val="HTMLCode"/>
+          <w:rFonts w:eastAsiaTheme="minorHAnsi"/>
+        </w:rPr>
+        <w:t>&lt;=</w:t>
+      </w:r>
+      <w:r>
+        <w:rPr>
+          <w:rStyle w:val="HTMLCode"/>
+          <w:rFonts w:eastAsiaTheme="minorHAnsi"/>
+        </w:rPr>
+        <w:t xml:space="preserve">, … </w:t>
+      </w:r>
+      <w:r>
+        <w:t>(vollständige Liste der Quelle zu entnehmen)</w:t>
+      </w:r>
+    </w:p>
+    <w:p/>
+    <w:p>
+      <w:r>
+        <w:t>STL (standard template library)</w:t>
+      </w:r>
+    </w:p>
+    <w:p>
+      <w:r>
+        <w:lastRenderedPageBreak/>
+        <w:t>Stellt weitere nützliche Datenstrukturen und Funktionen/Algorithmen zur Verfügung</w:t>
+      </w:r>
+    </w:p>
+    <w:p>
+      <w:pPr>
+        <w:pStyle w:val="Listenabsatz"/>
+        <w:numPr>
+          <w:ilvl w:val="0"/>
+          <w:numId w:val="1"/>
+        </w:numPr>
+      </w:pPr>
+      <w:r>
+        <w:t>Iteratoren</w:t>
+      </w:r>
+    </w:p>
+    <w:p>
+      <w:pPr>
+        <w:pStyle w:val="Listenabsatz"/>
+        <w:numPr>
+          <w:ilvl w:val="0"/>
+          <w:numId w:val="1"/>
+        </w:numPr>
+      </w:pPr>
+      <w:r>
+        <w:t>Vectors</w:t>
+      </w:r>
+    </w:p>
+    <w:p>
+      <w:pPr>
+        <w:pStyle w:val="Listenabsatz"/>
+        <w:numPr>
+          <w:ilvl w:val="0"/>
+          <w:numId w:val="1"/>
+        </w:numPr>
+      </w:pPr>
+      <w:r>
+        <w:t>Sets</w:t>
+      </w:r>
+    </w:p>
+    <w:p>
+      <w:pPr>
+        <w:pStyle w:val="Listenabsatz"/>
+        <w:numPr>
+          <w:ilvl w:val="0"/>
+          <w:numId w:val="1"/>
+        </w:numPr>
+      </w:pPr>
+      <w:r>
+        <w:t>Maps</w:t>
+      </w:r>
+    </w:p>
+    <w:p>
+      <w:pPr>
+        <w:pStyle w:val="Listenabsatz"/>
+        <w:numPr>
+          <w:ilvl w:val="0"/>
+          <w:numId w:val="1"/>
+        </w:numPr>
+      </w:pPr>
+      <w:r>
+        <w:t>…</w:t>
+      </w:r>
+    </w:p>
+    <w:p/>
+    <w:p>
+      <w:pPr>
+        <w:rPr>
+          <w:lang w:val="en-US"/>
+        </w:rPr>
+      </w:pPr>
+      <w:r>
+        <w:rPr>
+          <w:lang w:val="en-US"/>
+        </w:rPr>
+        <w:t>Creating a Package</w:t>
+      </w:r>
+      <w:r>
+        <w:rPr>
+          <w:lang w:val="en-US"/>
+        </w:rPr>
+        <w:br/>
+        <w:t xml:space="preserve">(helpful YouTube video: </w:t>
+      </w:r>
+      <w:r>
+        <w:rPr>
+          <w:lang w:val="en-US"/>
+        </w:rPr>
+        <w:t>https://www.youtube.com/watch?v=9PyQlbAEujY</w:t>
+      </w:r>
+      <w:r>
+        <w:rPr>
+          <w:lang w:val="en-US"/>
+        </w:rPr>
+        <w:t>)</w:t>
+      </w:r>
+    </w:p>
+    <w:p>
+      <w:pPr>
+        <w:rPr>
+          <w:lang w:val="en-US"/>
+        </w:rPr>
+      </w:pPr>
+      <w:r>
+        <w:rPr>
+          <w:lang w:val="en-US"/>
+        </w:rPr>
+        <w:t>File -&gt; New Project</w:t>
+      </w:r>
+      <w:r>
+        <w:rPr>
+          <w:lang w:val="en-US"/>
+        </w:rPr>
+        <w:t xml:space="preserve"> -&gt; … -&gt; R Package</w:t>
+      </w:r>
+    </w:p>
+    <w:p>
+      <w:pPr>
+        <w:rPr>
+          <w:lang w:val="en-US"/>
+        </w:rPr>
+      </w:pPr>
+      <w:r>
+        <w:rPr>
+          <w:lang w:val="en-US"/>
+        </w:rPr>
+        <w:t>Prerequisite:</w:t>
+      </w:r>
+      <w:r>
+        <w:rPr>
+          <w:lang w:val="en-US"/>
+        </w:rPr>
+        <w:br/>
+        <w:t>roxygen2 and devtools installed</w:t>
+      </w:r>
+    </w:p>
+    <w:p>
+      <w:pPr>
+        <w:rPr>
+          <w:lang w:val="en-US"/>
+        </w:rPr>
+      </w:pPr>
+      <w:r>
+        <w:rPr>
+          <w:lang w:val="en-US"/>
+        </w:rPr>
+        <w:t>Configure Build Tools</w:t>
+      </w:r>
+      <w:r>
+        <w:rPr>
+          <w:lang w:val="en-US"/>
+        </w:rPr>
+        <w:br/>
+        <w:t>-&gt; use devtools (check)</w:t>
+      </w:r>
+    </w:p>
+    <w:p>
+      <w:pPr>
+        <w:rPr>
+          <w:lang w:val="en-US"/>
+        </w:rPr>
+      </w:pPr>
+      <w:r>
+        <w:rPr>
+          <w:lang w:val="en-US"/>
+        </w:rPr>
+        <w:t>R folder for R files</w:t>
+      </w:r>
+      <w:r>
+        <w:rPr>
+          <w:lang w:val="en-US"/>
+        </w:rPr>
+        <w:br/>
+      </w:r>
+      <w:r>
+        <w:rPr>
+          <w:lang w:val="en-US"/>
+        </w:rPr>
+        <w:t>man folder</w:t>
+      </w:r>
+      <w:r>
+        <w:rPr>
+          <w:lang w:val="en-US"/>
+        </w:rPr>
+        <w:t xml:space="preserve"> for documentation</w:t>
+      </w:r>
+      <w:r>
+        <w:rPr>
+          <w:lang w:val="en-US"/>
+        </w:rPr>
+        <w:br/>
+      </w:r>
+      <w:r>
+        <w:rPr>
+          <w:lang w:val="en-US"/>
+        </w:rPr>
+        <w:t>src folder for files to be compiled</w:t>
+      </w:r>
+    </w:p>
+    <w:p>
+      <w:pPr>
+        <w:rPr>
+          <w:lang w:val="en-US"/>
+        </w:rPr>
+      </w:pPr>
+      <w:r>
+        <w:rPr>
+          <w:lang w:val="en-US"/>
+        </w:rPr>
+        <w:t>To make function available when package is in use later, add roxygen annotation ‘@export’</w:t>
+      </w:r>
+      <w:r>
+        <w:rPr>
+          <w:lang w:val="en-US"/>
+        </w:rPr>
+        <w:br/>
+        <w:t>roxygen comments start with #’</w:t>
+      </w:r>
+    </w:p>
+    <w:p>
+      <w:pPr>
+        <w:rPr>
+          <w:lang w:val="en-US"/>
+        </w:rPr>
+      </w:pPr>
+      <w:r>
+        <w:rPr>
+          <w:lang w:val="en-US"/>
+        </w:rPr>
+        <w:t>To test package: Build tab -&gt; Build &amp; Reload (builds package and sets global environment)</w:t>
+      </w:r>
+      <w:r>
+        <w:rPr>
+          <w:lang w:val="en-US"/>
+        </w:rPr>
+        <w:br/>
+        <w:t>To share package: Build tab -&gt; More -&gt; Build Source Package (source code visible!), Build Binary Package (source code not visible)</w:t>
+      </w:r>
+    </w:p>
+    <w:p>
+      <w:pPr>
+        <w:rPr>
+          <w:lang w:val="en-US"/>
+        </w:rPr>
+      </w:pPr>
+      <w:r>
+        <w:rPr>
+          <w:lang w:val="en-US"/>
+        </w:rPr>
+        <w:t>Write cpp file -&gt; put into src folder</w:t>
+      </w:r>
+      <w:r>
+        <w:rPr>
+          <w:lang w:val="en-US"/>
+        </w:rPr>
+        <w:br/>
+        <w:t>don’t forget include and namespace and // [[Rcpp::export]] for C++ functions accessibly from R. (As mentionen above)</w:t>
+      </w:r>
+    </w:p>
+    <w:p>
+      <w:r>
+        <w:t>Vorher: dyn.load um DLL zu laden</w:t>
+      </w:r>
+      <w:r>
+        <w:br/>
+      </w:r>
+      <w:r>
+        <w:t>Jetzt: Jede R Funktion, die eine C++ Funktion ve</w:t>
+      </w:r>
+      <w:r>
+        <w:t>rwendet, bekommt die Annotation</w:t>
+      </w:r>
+    </w:p>
+    <w:p>
+      <w:pPr>
+        <w:pStyle w:val="HTMLVorformatiert"/>
+        <w:rPr>
+          <w:rStyle w:val="HTMLCode"/>
+          <w:rFonts w:ascii="Consolas" w:hAnsi="Consolas"/>
+        </w:rPr>
+      </w:pPr>
+      <w:r>
+        <w:rPr>
+          <w:rStyle w:val="co"/>
+          <w:rFonts w:ascii="Consolas" w:hAnsi="Consolas"/>
+        </w:rPr>
+        <w:t xml:space="preserve">#' @useDynLib </w:t>
+      </w:r>
+      <w:r>
+        <w:rPr>
+          <w:rStyle w:val="co"/>
+          <w:rFonts w:ascii="Consolas" w:hAnsi="Consolas"/>
+        </w:rPr>
+        <w:t>channelcoding</w:t>
+      </w:r>
       <w:bookmarkStart w:id="0" w:name="_GoBack"/>
       <w:bookmarkEnd w:id="0"/>
+    </w:p>
+    <w:p>
+      <w:pPr>
+        <w:pStyle w:val="HTMLVorformatiert"/>
+        <w:rPr>
+          <w:rFonts w:ascii="Consolas" w:hAnsi="Consolas"/>
+        </w:rPr>
+      </w:pPr>
+      <w:r>
+        <w:rPr>
+          <w:rStyle w:val="co"/>
+          <w:rFonts w:ascii="Consolas" w:hAnsi="Consolas"/>
+        </w:rPr>
+        <w:t>#' @importFrom Rcpp sourceCpp</w:t>
+      </w:r>
+    </w:p>
+    <w:p>
+      <w:pPr>
+        <w:rPr>
+          <w:rFonts w:ascii="Consolas" w:hAnsi="Consolas"/>
+          <w:lang w:val="en-US"/>
+        </w:rPr>
+      </w:pPr>
+      <w:r>
+        <w:rPr>
+          <w:rFonts w:ascii="Consolas" w:hAnsi="Consolas"/>
+          <w:lang w:val="en-US"/>
+        </w:rPr>
+        <w:t xml:space="preserve">(see: </w:t>
+      </w:r>
+      <w:hyperlink r:id="rId7" w:history="1">
+        <w:r>
+          <w:rPr>
+            <w:rStyle w:val="Hyperlink"/>
+            <w:rFonts w:ascii="Consolas" w:hAnsi="Consolas"/>
+            <w:lang w:val="en-US"/>
+          </w:rPr>
+          <w:t>http://r-pkgs.had.co.nz/src.html#src</w:t>
+        </w:r>
+      </w:hyperlink>
+      <w:r>
+        <w:rPr>
+          <w:rFonts w:ascii="Consolas" w:hAnsi="Consolas"/>
+          <w:lang w:val="en-US"/>
+        </w:rPr>
+        <w:t>)</w:t>
+      </w:r>
+    </w:p>
+    <w:p>
+      <w:pPr>
+        <w:rPr>
+          <w:lang w:val="en-US"/>
+        </w:rPr>
+      </w:pPr>
     </w:p>
     <w:sectPr>
       <w:pgSz w:w="11906" w:h="16838"/>
@@ -962,6 +1969,127 @@
     </w:sectPr>
   </w:body>
 </w:document>
+</file>
+
+<file path=word/numbering.xml><?xml version="1.0" encoding="utf-8"?>
+<w:numbering xmlns:wpc="http://schemas.microsoft.com/office/word/2010/wordprocessingCanvas" xmlns:cx="http://schemas.microsoft.com/office/drawing/2014/chartex" xmlns:cx1="http://schemas.microsoft.com/office/drawing/2015/9/8/chartex" xmlns:mc="http://schemas.openxmlformats.org/markup-compatibility/2006" xmlns:o="urn:schemas-microsoft-com:office:office" xmlns:r="http://schemas.openxmlformats.org/officeDocument/2006/relationships" xmlns:m="http://schemas.openxmlformats.org/officeDocument/2006/math" xmlns:v="urn:schemas-microsoft-com:vml" xmlns:wp14="http://schemas.microsoft.com/office/word/2010/wordprocessingDrawing" xmlns:wp="http://schemas.openxmlformats.org/drawingml/2006/wordprocessingDrawing" xmlns:w10="urn:schemas-microsoft-com:office:word" xmlns:w="http://schemas.openxmlformats.org/wordprocessingml/2006/main" xmlns:w14="http://schemas.microsoft.com/office/word/2010/wordml" xmlns:w15="http://schemas.microsoft.com/office/word/2012/wordml" xmlns:w16se="http://schemas.microsoft.com/office/word/2015/wordml/symex" xmlns:wpg="http://schemas.microsoft.com/office/word/2010/wordprocessingGroup" xmlns:wpi="http://schemas.microsoft.com/office/word/2010/wordprocessingInk" xmlns:wne="http://schemas.microsoft.com/office/word/2006/wordml" xmlns:wps="http://schemas.microsoft.com/office/word/2010/wordprocessingShape" mc:Ignorable="w14 w15 w16se wp14">
+  <w:abstractNum w:abstractNumId="0" w15:restartNumberingAfterBreak="0">
+    <w:nsid w:val="49F04CC5"/>
+    <w:multiLevelType w:val="hybridMultilevel"/>
+    <w:tmpl w:val="BEBE0290"/>
+    <w:lvl w:ilvl="0" w:tplc="04090001">
+      <w:start w:val="1"/>
+      <w:numFmt w:val="bullet"/>
+      <w:lvlText w:val=""/>
+      <w:lvlJc w:val="left"/>
+      <w:pPr>
+        <w:ind w:left="720" w:hanging="360"/>
+      </w:pPr>
+      <w:rPr>
+        <w:rFonts w:ascii="Symbol" w:hAnsi="Symbol" w:hint="default"/>
+      </w:rPr>
+    </w:lvl>
+    <w:lvl w:ilvl="1" w:tplc="04090003" w:tentative="1">
+      <w:start w:val="1"/>
+      <w:numFmt w:val="bullet"/>
+      <w:lvlText w:val="o"/>
+      <w:lvlJc w:val="left"/>
+      <w:pPr>
+        <w:ind w:left="1440" w:hanging="360"/>
+      </w:pPr>
+      <w:rPr>
+        <w:rFonts w:ascii="Courier New" w:hAnsi="Courier New" w:cs="Courier New" w:hint="default"/>
+      </w:rPr>
+    </w:lvl>
+    <w:lvl w:ilvl="2" w:tplc="04090005" w:tentative="1">
+      <w:start w:val="1"/>
+      <w:numFmt w:val="bullet"/>
+      <w:lvlText w:val=""/>
+      <w:lvlJc w:val="left"/>
+      <w:pPr>
+        <w:ind w:left="2160" w:hanging="360"/>
+      </w:pPr>
+      <w:rPr>
+        <w:rFonts w:ascii="Wingdings" w:hAnsi="Wingdings" w:hint="default"/>
+      </w:rPr>
+    </w:lvl>
+    <w:lvl w:ilvl="3" w:tplc="04090001" w:tentative="1">
+      <w:start w:val="1"/>
+      <w:numFmt w:val="bullet"/>
+      <w:lvlText w:val=""/>
+      <w:lvlJc w:val="left"/>
+      <w:pPr>
+        <w:ind w:left="2880" w:hanging="360"/>
+      </w:pPr>
+      <w:rPr>
+        <w:rFonts w:ascii="Symbol" w:hAnsi="Symbol" w:hint="default"/>
+      </w:rPr>
+    </w:lvl>
+    <w:lvl w:ilvl="4" w:tplc="04090003" w:tentative="1">
+      <w:start w:val="1"/>
+      <w:numFmt w:val="bullet"/>
+      <w:lvlText w:val="o"/>
+      <w:lvlJc w:val="left"/>
+      <w:pPr>
+        <w:ind w:left="3600" w:hanging="360"/>
+      </w:pPr>
+      <w:rPr>
+        <w:rFonts w:ascii="Courier New" w:hAnsi="Courier New" w:cs="Courier New" w:hint="default"/>
+      </w:rPr>
+    </w:lvl>
+    <w:lvl w:ilvl="5" w:tplc="04090005" w:tentative="1">
+      <w:start w:val="1"/>
+      <w:numFmt w:val="bullet"/>
+      <w:lvlText w:val=""/>
+      <w:lvlJc w:val="left"/>
+      <w:pPr>
+        <w:ind w:left="4320" w:hanging="360"/>
+      </w:pPr>
+      <w:rPr>
+        <w:rFonts w:ascii="Wingdings" w:hAnsi="Wingdings" w:hint="default"/>
+      </w:rPr>
+    </w:lvl>
+    <w:lvl w:ilvl="6" w:tplc="04090001" w:tentative="1">
+      <w:start w:val="1"/>
+      <w:numFmt w:val="bullet"/>
+      <w:lvlText w:val=""/>
+      <w:lvlJc w:val="left"/>
+      <w:pPr>
+        <w:ind w:left="5040" w:hanging="360"/>
+      </w:pPr>
+      <w:rPr>
+        <w:rFonts w:ascii="Symbol" w:hAnsi="Symbol" w:hint="default"/>
+      </w:rPr>
+    </w:lvl>
+    <w:lvl w:ilvl="7" w:tplc="04090003" w:tentative="1">
+      <w:start w:val="1"/>
+      <w:numFmt w:val="bullet"/>
+      <w:lvlText w:val="o"/>
+      <w:lvlJc w:val="left"/>
+      <w:pPr>
+        <w:ind w:left="5760" w:hanging="360"/>
+      </w:pPr>
+      <w:rPr>
+        <w:rFonts w:ascii="Courier New" w:hAnsi="Courier New" w:cs="Courier New" w:hint="default"/>
+      </w:rPr>
+    </w:lvl>
+    <w:lvl w:ilvl="8" w:tplc="04090005" w:tentative="1">
+      <w:start w:val="1"/>
+      <w:numFmt w:val="bullet"/>
+      <w:lvlText w:val=""/>
+      <w:lvlJc w:val="left"/>
+      <w:pPr>
+        <w:ind w:left="6480" w:hanging="360"/>
+      </w:pPr>
+      <w:rPr>
+        <w:rFonts w:ascii="Wingdings" w:hAnsi="Wingdings" w:hint="default"/>
+      </w:rPr>
+    </w:lvl>
+  </w:abstractNum>
+  <w:num w:numId="1">
+    <w:abstractNumId w:val="0"/>
+  </w:num>
+</w:numbering>
 </file>
 
 <file path=word/styles.xml><?xml version="1.0" encoding="utf-8"?>
@@ -1361,7 +2489,6 @@
   <w:style w:type="character" w:default="1" w:styleId="Absatz-Standardschriftart">
     <w:name w:val="Default Paragraph Font"/>
     <w:uiPriority w:val="1"/>
-    <w:semiHidden/>
     <w:unhideWhenUsed/>
   </w:style>
   <w:style w:type="table" w:default="1" w:styleId="NormaleTabelle">
@@ -1440,6 +2567,181 @@
         <w:insideV w:val="single" w:sz="4" w:space="0" w:color="auto"/>
       </w:tblBorders>
     </w:tblPr>
+  </w:style>
+  <w:style w:type="paragraph" w:styleId="HTMLVorformatiert">
+    <w:name w:val="HTML Preformatted"/>
+    <w:basedOn w:val="Standard"/>
+    <w:link w:val="HTMLVorformatiertZchn"/>
+    <w:uiPriority w:val="99"/>
+    <w:semiHidden/>
+    <w:unhideWhenUsed/>
+    <w:rsid w:val="00F92B7D"/>
+    <w:pPr>
+      <w:tabs>
+        <w:tab w:val="left" w:pos="916"/>
+        <w:tab w:val="left" w:pos="1832"/>
+        <w:tab w:val="left" w:pos="2748"/>
+        <w:tab w:val="left" w:pos="3664"/>
+        <w:tab w:val="left" w:pos="4580"/>
+        <w:tab w:val="left" w:pos="5496"/>
+        <w:tab w:val="left" w:pos="6412"/>
+        <w:tab w:val="left" w:pos="7328"/>
+        <w:tab w:val="left" w:pos="8244"/>
+        <w:tab w:val="left" w:pos="9160"/>
+        <w:tab w:val="left" w:pos="10076"/>
+        <w:tab w:val="left" w:pos="10992"/>
+        <w:tab w:val="left" w:pos="11908"/>
+        <w:tab w:val="left" w:pos="12824"/>
+        <w:tab w:val="left" w:pos="13740"/>
+        <w:tab w:val="left" w:pos="14656"/>
+      </w:tabs>
+      <w:spacing w:after="0" w:line="240" w:lineRule="auto"/>
+    </w:pPr>
+    <w:rPr>
+      <w:rFonts w:ascii="Courier New" w:eastAsia="Times New Roman" w:hAnsi="Courier New" w:cs="Courier New"/>
+      <w:sz w:val="20"/>
+      <w:szCs w:val="20"/>
+      <w:lang w:val="en-US"/>
+    </w:rPr>
+  </w:style>
+  <w:style w:type="character" w:customStyle="1" w:styleId="HTMLVorformatiertZchn">
+    <w:name w:val="HTML Vorformatiert Zchn"/>
+    <w:basedOn w:val="Absatz-Standardschriftart"/>
+    <w:link w:val="HTMLVorformatiert"/>
+    <w:uiPriority w:val="99"/>
+    <w:semiHidden/>
+    <w:rsid w:val="00F92B7D"/>
+    <w:rPr>
+      <w:rFonts w:ascii="Courier New" w:eastAsia="Times New Roman" w:hAnsi="Courier New" w:cs="Courier New"/>
+      <w:sz w:val="20"/>
+      <w:szCs w:val="20"/>
+      <w:lang w:val="en-US"/>
+    </w:rPr>
+  </w:style>
+  <w:style w:type="paragraph" w:styleId="KeinLeerraum">
+    <w:name w:val="No Spacing"/>
+    <w:uiPriority w:val="1"/>
+    <w:qFormat/>
+    <w:rsid w:val="00F92B7D"/>
+    <w:pPr>
+      <w:spacing w:after="0" w:line="240" w:lineRule="auto"/>
+    </w:pPr>
+  </w:style>
+  <w:style w:type="character" w:styleId="Hyperlink">
+    <w:name w:val="Hyperlink"/>
+    <w:basedOn w:val="Absatz-Standardschriftart"/>
+    <w:uiPriority w:val="99"/>
+    <w:unhideWhenUsed/>
+    <w:rsid w:val="00F92B7D"/>
+    <w:rPr>
+      <w:color w:val="0000FF" w:themeColor="hyperlink"/>
+      <w:u w:val="single"/>
+    </w:rPr>
+  </w:style>
+  <w:style w:type="table" w:styleId="Gitternetztabelle4Akzent1">
+    <w:name w:val="Grid Table 4 Accent 1"/>
+    <w:basedOn w:val="NormaleTabelle"/>
+    <w:uiPriority w:val="49"/>
+    <w:rsid w:val="00510C64"/>
+    <w:pPr>
+      <w:spacing w:after="0" w:line="240" w:lineRule="auto"/>
+    </w:pPr>
+    <w:tblPr>
+      <w:tblStyleRowBandSize w:val="1"/>
+      <w:tblStyleColBandSize w:val="1"/>
+      <w:tblBorders>
+        <w:top w:val="single" w:sz="4" w:space="0" w:color="95B3D7" w:themeColor="accent1" w:themeTint="99"/>
+        <w:left w:val="single" w:sz="4" w:space="0" w:color="95B3D7" w:themeColor="accent1" w:themeTint="99"/>
+        <w:bottom w:val="single" w:sz="4" w:space="0" w:color="95B3D7" w:themeColor="accent1" w:themeTint="99"/>
+        <w:right w:val="single" w:sz="4" w:space="0" w:color="95B3D7" w:themeColor="accent1" w:themeTint="99"/>
+        <w:insideH w:val="single" w:sz="4" w:space="0" w:color="95B3D7" w:themeColor="accent1" w:themeTint="99"/>
+        <w:insideV w:val="single" w:sz="4" w:space="0" w:color="95B3D7" w:themeColor="accent1" w:themeTint="99"/>
+      </w:tblBorders>
+    </w:tblPr>
+    <w:tblStylePr w:type="firstRow">
+      <w:rPr>
+        <w:b/>
+        <w:bCs/>
+        <w:color w:val="FFFFFF" w:themeColor="background1"/>
+      </w:rPr>
+      <w:tblPr/>
+      <w:tcPr>
+        <w:tcBorders>
+          <w:top w:val="single" w:sz="4" w:space="0" w:color="4F81BD" w:themeColor="accent1"/>
+          <w:left w:val="single" w:sz="4" w:space="0" w:color="4F81BD" w:themeColor="accent1"/>
+          <w:bottom w:val="single" w:sz="4" w:space="0" w:color="4F81BD" w:themeColor="accent1"/>
+          <w:right w:val="single" w:sz="4" w:space="0" w:color="4F81BD" w:themeColor="accent1"/>
+          <w:insideH w:val="nil"/>
+          <w:insideV w:val="nil"/>
+        </w:tcBorders>
+        <w:shd w:val="clear" w:color="auto" w:fill="4F81BD" w:themeFill="accent1"/>
+      </w:tcPr>
+    </w:tblStylePr>
+    <w:tblStylePr w:type="lastRow">
+      <w:rPr>
+        <w:b/>
+        <w:bCs/>
+      </w:rPr>
+      <w:tblPr/>
+      <w:tcPr>
+        <w:tcBorders>
+          <w:top w:val="double" w:sz="4" w:space="0" w:color="4F81BD" w:themeColor="accent1"/>
+        </w:tcBorders>
+      </w:tcPr>
+    </w:tblStylePr>
+    <w:tblStylePr w:type="firstCol">
+      <w:rPr>
+        <w:b/>
+        <w:bCs/>
+      </w:rPr>
+    </w:tblStylePr>
+    <w:tblStylePr w:type="lastCol">
+      <w:rPr>
+        <w:b/>
+        <w:bCs/>
+      </w:rPr>
+    </w:tblStylePr>
+    <w:tblStylePr w:type="band1Vert">
+      <w:tblPr/>
+      <w:tcPr>
+        <w:shd w:val="clear" w:color="auto" w:fill="DBE5F1" w:themeFill="accent1" w:themeFillTint="33"/>
+      </w:tcPr>
+    </w:tblStylePr>
+    <w:tblStylePr w:type="band1Horz">
+      <w:tblPr/>
+      <w:tcPr>
+        <w:shd w:val="clear" w:color="auto" w:fill="DBE5F1" w:themeFill="accent1" w:themeFillTint="33"/>
+      </w:tcPr>
+    </w:tblStylePr>
+  </w:style>
+  <w:style w:type="character" w:styleId="HTMLCode">
+    <w:name w:val="HTML Code"/>
+    <w:basedOn w:val="Absatz-Standardschriftart"/>
+    <w:uiPriority w:val="99"/>
+    <w:semiHidden/>
+    <w:unhideWhenUsed/>
+    <w:rsid w:val="003D16D0"/>
+    <w:rPr>
+      <w:rFonts w:ascii="Courier New" w:eastAsia="Times New Roman" w:hAnsi="Courier New" w:cs="Courier New"/>
+      <w:sz w:val="20"/>
+      <w:szCs w:val="20"/>
+    </w:rPr>
+  </w:style>
+  <w:style w:type="paragraph" w:styleId="Listenabsatz">
+    <w:name w:val="List Paragraph"/>
+    <w:basedOn w:val="Standard"/>
+    <w:uiPriority w:val="34"/>
+    <w:qFormat/>
+    <w:rsid w:val="00AE623C"/>
+    <w:pPr>
+      <w:ind w:left="720"/>
+      <w:contextualSpacing/>
+    </w:pPr>
+  </w:style>
+  <w:style w:type="character" w:customStyle="1" w:styleId="co">
+    <w:name w:val="co"/>
+    <w:basedOn w:val="Absatz-Standardschriftart"/>
+    <w:rsid w:val="00491AC7"/>
   </w:style>
 </w:styles>
 </file>

</xml_diff>